<commit_message>
tuneup content and added more skills
</commit_message>
<xml_diff>
--- a/Vishnuraj_sse_resume.docx
+++ b/Vishnuraj_sse_resume.docx
@@ -42,7 +42,6 @@
           <w:rFonts w:ascii="Calibri" w:hAnsi="Calibri" w:cs="Calibri"/>
           <w:sz w:val="18"/>
           <w:szCs w:val="18"/>
-          <w:lang w:val="it-IT"/>
         </w:rPr>
       </w:pPr>
       <w:r>
@@ -50,7 +49,6 @@
           <w:rFonts w:ascii="Calibri" w:hAnsi="Calibri" w:cs="Calibri"/>
           <w:sz w:val="18"/>
           <w:szCs w:val="18"/>
-          <w:lang w:val="it-IT"/>
         </w:rPr>
         <w:t>+91 80153</w:t>
       </w:r>
@@ -59,7 +57,6 @@
           <w:rFonts w:ascii="Calibri" w:hAnsi="Calibri" w:cs="Calibri"/>
           <w:sz w:val="18"/>
           <w:szCs w:val="18"/>
-          <w:lang w:val="it-IT"/>
         </w:rPr>
         <w:t xml:space="preserve"> </w:t>
       </w:r>
@@ -68,7 +65,6 @@
           <w:rFonts w:ascii="Calibri" w:hAnsi="Calibri" w:cs="Calibri"/>
           <w:sz w:val="18"/>
           <w:szCs w:val="18"/>
-          <w:lang w:val="it-IT"/>
         </w:rPr>
         <w:t>30617</w:t>
       </w:r>
@@ -82,7 +78,6 @@
           <w:rFonts w:ascii="Calibri" w:hAnsi="Calibri" w:cs="Calibri"/>
           <w:sz w:val="18"/>
           <w:szCs w:val="18"/>
-          <w:lang w:val="it-IT"/>
         </w:rPr>
       </w:pPr>
       <w:r>
@@ -90,7 +85,6 @@
           <w:rFonts w:ascii="Calibri" w:hAnsi="Calibri" w:cs="Calibri"/>
           <w:sz w:val="18"/>
           <w:szCs w:val="18"/>
-          <w:lang w:val="it-IT"/>
         </w:rPr>
         <w:t>Chennai</w:t>
       </w:r>
@@ -99,7 +93,6 @@
           <w:rFonts w:ascii="Calibri" w:hAnsi="Calibri" w:cs="Calibri"/>
           <w:sz w:val="18"/>
           <w:szCs w:val="18"/>
-          <w:lang w:val="it-IT"/>
         </w:rPr>
         <w:t>, Tamil Nadu</w:t>
       </w:r>
@@ -108,7 +101,6 @@
           <w:rFonts w:ascii="Calibri" w:hAnsi="Calibri" w:cs="Calibri"/>
           <w:sz w:val="18"/>
           <w:szCs w:val="18"/>
-          <w:lang w:val="it-IT"/>
         </w:rPr>
         <w:t>,</w:t>
       </w:r>
@@ -117,7 +109,6 @@
           <w:rFonts w:ascii="Calibri" w:hAnsi="Calibri" w:cs="Calibri"/>
           <w:sz w:val="18"/>
           <w:szCs w:val="18"/>
-          <w:lang w:val="it-IT"/>
         </w:rPr>
         <w:t xml:space="preserve"> India</w:t>
       </w:r>
@@ -133,17 +124,27 @@
           <w:szCs w:val="18"/>
         </w:rPr>
       </w:pPr>
-      <w:hyperlink r:id="rId8" w:history="1">
-        <w:r>
-          <w:rPr>
-            <w:rStyle w:val="Hyperlink"/>
-            <w:rFonts w:ascii="Calibri" w:hAnsi="Calibri" w:cs="Calibri"/>
-            <w:sz w:val="18"/>
-            <w:szCs w:val="18"/>
-          </w:rPr>
-          <w:t>vishnubhadri@hotmail.com</w:t>
-        </w:r>
-      </w:hyperlink>
+      <w:r>
+        <w:fldChar w:fldCharType="begin"/>
+      </w:r>
+      <w:r>
+        <w:instrText>HYPERLINK "mailto:vishnubhadri@hotmail.com"</w:instrText>
+      </w:r>
+      <w:r>
+        <w:fldChar w:fldCharType="separate"/>
+      </w:r>
+      <w:r>
+        <w:rPr>
+          <w:rStyle w:val="Hyperlink"/>
+          <w:rFonts w:ascii="Calibri" w:hAnsi="Calibri" w:cs="Calibri"/>
+          <w:sz w:val="18"/>
+          <w:szCs w:val="18"/>
+        </w:rPr>
+        <w:t>vishnubhadri@hotmail.com</w:t>
+      </w:r>
+      <w:r>
+        <w:fldChar w:fldCharType="end"/>
+      </w:r>
     </w:p>
     <w:p>
       <w:pPr>
@@ -168,7 +169,7 @@
             <wp:extent cx="228600" cy="228600"/>
             <wp:effectExtent l="0" t="0" r="0" b="0"/>
             <wp:docPr id="1867749195" name="Picture 1">
-              <a:hlinkClick xmlns:a="http://schemas.openxmlformats.org/drawingml/2006/main" r:id="rId9"/>
+              <a:hlinkClick xmlns:a="http://schemas.openxmlformats.org/drawingml/2006/main" r:id="rId8"/>
             </wp:docPr>
             <wp:cNvGraphicFramePr>
               <a:graphicFrameLocks xmlns:a="http://schemas.openxmlformats.org/drawingml/2006/main" noChangeAspect="1"/>
@@ -178,12 +179,12 @@
                 <pic:pic xmlns:pic="http://schemas.openxmlformats.org/drawingml/2006/picture">
                   <pic:nvPicPr>
                     <pic:cNvPr id="1867749195" name="Picture 1">
-                      <a:hlinkClick r:id="rId9"/>
+                      <a:hlinkClick r:id="rId8"/>
                     </pic:cNvPr>
                     <pic:cNvPicPr/>
                   </pic:nvPicPr>
                   <pic:blipFill>
-                    <a:blip r:embed="rId10">
+                    <a:blip r:embed="rId9">
                       <a:extLst>
                         <a:ext uri="{28A0092B-C50C-407E-A947-70E740481C1C}">
                           <a14:useLocalDpi xmlns:a14="http://schemas.microsoft.com/office/drawing/2010/main" val="0"/>
@@ -233,7 +234,7 @@
             <wp:extent cx="268816" cy="228600"/>
             <wp:effectExtent l="0" t="0" r="0" b="0"/>
             <wp:docPr id="1" name="Picture 1" descr="https://www.linkedin.com/in/vishnu-raj-sivakumar/">
-              <a:hlinkClick xmlns:a="http://schemas.openxmlformats.org/drawingml/2006/main" r:id="rId11" tooltip="Linkedin"/>
+              <a:hlinkClick xmlns:a="http://schemas.openxmlformats.org/drawingml/2006/main" r:id="rId10" tooltip="Linkedin"/>
             </wp:docPr>
             <wp:cNvGraphicFramePr>
               <a:graphicFrameLocks xmlns:a="http://schemas.openxmlformats.org/drawingml/2006/main" noChangeAspect="1"/>
@@ -243,14 +244,14 @@
                 <pic:pic xmlns:pic="http://schemas.openxmlformats.org/drawingml/2006/picture">
                   <pic:nvPicPr>
                     <pic:cNvPr id="1" name="Picture 1" descr="https://www.linkedin.com/in/vishnu-raj-sivakumar/">
-                      <a:hlinkClick r:id="rId11" tooltip="Linkedin"/>
+                      <a:hlinkClick r:id="rId10" tooltip="Linkedin"/>
                     </pic:cNvPr>
                     <pic:cNvPicPr>
                       <a:picLocks noChangeAspect="1" noChangeArrowheads="1"/>
                     </pic:cNvPicPr>
                   </pic:nvPicPr>
                   <pic:blipFill>
-                    <a:blip r:embed="rId12" cstate="print">
+                    <a:blip r:embed="rId11" cstate="print">
                       <a:extLst>
                         <a:ext uri="{28A0092B-C50C-407E-A947-70E740481C1C}">
                           <a14:useLocalDpi xmlns:a14="http://schemas.microsoft.com/office/drawing/2010/main" val="0"/>
@@ -293,7 +294,7 @@
             <wp:extent cx="228600" cy="228600"/>
             <wp:effectExtent l="0" t="0" r="0" b="0"/>
             <wp:docPr id="2" name="Picture 2" descr="https://github.com/vishnubhadri/">
-              <a:hlinkClick xmlns:a="http://schemas.openxmlformats.org/drawingml/2006/main" r:id="rId13" tooltip="Github"/>
+              <a:hlinkClick xmlns:a="http://schemas.openxmlformats.org/drawingml/2006/main" r:id="rId12" tooltip="Github"/>
               <a:extLst xmlns:a="http://schemas.openxmlformats.org/drawingml/2006/main">
                 <a:ext uri="{C183D7F6-B498-43B3-948B-1728B52AA6E4}">
                   <adec:decorative xmlns:adec="http://schemas.microsoft.com/office/drawing/2017/decorative" val="0"/>
@@ -308,7 +309,7 @@
                 <pic:pic xmlns:pic="http://schemas.openxmlformats.org/drawingml/2006/picture">
                   <pic:nvPicPr>
                     <pic:cNvPr id="2" name="Picture 2" descr="https://github.com/vishnubhadri/">
-                      <a:hlinkClick r:id="rId13" tooltip="Github"/>
+                      <a:hlinkClick r:id="rId12" tooltip="Github"/>
                       <a:extLst>
                         <a:ext uri="{C183D7F6-B498-43B3-948B-1728B52AA6E4}">
                           <adec:decorative xmlns:adec="http://schemas.microsoft.com/office/drawing/2017/decorative" val="0"/>
@@ -320,7 +321,7 @@
                     </pic:cNvPicPr>
                   </pic:nvPicPr>
                   <pic:blipFill>
-                    <a:blip r:embed="rId14" cstate="print">
+                    <a:blip r:embed="rId13" cstate="print">
                       <a:extLst>
                         <a:ext uri="{28A0092B-C50C-407E-A947-70E740481C1C}">
                           <a14:useLocalDpi xmlns:a14="http://schemas.microsoft.com/office/drawing/2010/main" val="0"/>
@@ -478,7 +479,7 @@
                 <w:sz w:val="18"/>
                 <w:szCs w:val="18"/>
               </w:rPr>
-              <w:t>6</w:t>
+              <w:t>7</w:t>
             </w:r>
             <w:r>
               <w:rPr>
@@ -888,7 +889,33 @@
                 <w:sz w:val="18"/>
                 <w:szCs w:val="18"/>
               </w:rPr>
-              <w:t>.</w:t>
+              <w:t xml:space="preserve">, Microservices, APIs (Rest, </w:t>
+            </w:r>
+            <w:proofErr w:type="spellStart"/>
+            <w:r>
+              <w:rPr>
+                <w:rFonts w:ascii="Calibri" w:hAnsi="Calibri" w:cs="Calibri"/>
+                <w:sz w:val="18"/>
+                <w:szCs w:val="18"/>
+              </w:rPr>
+              <w:t>GraphQL</w:t>
+            </w:r>
+            <w:proofErr w:type="spellEnd"/>
+            <w:r>
+              <w:rPr>
+                <w:rFonts w:ascii="Calibri" w:hAnsi="Calibri" w:cs="Calibri"/>
+                <w:sz w:val="18"/>
+                <w:szCs w:val="18"/>
+              </w:rPr>
+              <w:t>, Event-Driven</w:t>
+            </w:r>
+            <w:r>
+              <w:rPr>
+                <w:rFonts w:ascii="Calibri" w:hAnsi="Calibri" w:cs="Calibri"/>
+                <w:sz w:val="18"/>
+                <w:szCs w:val="18"/>
+              </w:rPr>
+              <w:t>)</w:t>
             </w:r>
           </w:p>
           <w:p>
@@ -984,6 +1011,14 @@
               </w:rPr>
               <w:t>, SaaS</w:t>
             </w:r>
+            <w:r>
+              <w:rPr>
+                <w:rFonts w:ascii="Calibri" w:hAnsi="Calibri" w:cs="Calibri"/>
+                <w:sz w:val="18"/>
+                <w:szCs w:val="18"/>
+              </w:rPr>
+              <w:t>, Distributed Systems</w:t>
+            </w:r>
           </w:p>
           <w:p>
             <w:pPr>
@@ -998,7 +1033,6 @@
                 <w:rFonts w:ascii="Calibri" w:hAnsi="Calibri" w:cs="Calibri"/>
                 <w:sz w:val="18"/>
                 <w:szCs w:val="18"/>
-                <w:lang w:val="it-IT"/>
               </w:rPr>
             </w:pPr>
             <w:r>
@@ -1057,7 +1091,6 @@
                 <w:color w:val="EE0000"/>
                 <w:sz w:val="2"/>
                 <w:szCs w:val="2"/>
-                <w:lang w:val="it-IT"/>
               </w:rPr>
               <w:br/>
             </w:r>
@@ -1067,9 +1100,8 @@
                 <w:color w:val="FFFFFF" w:themeColor="background1"/>
                 <w:sz w:val="2"/>
                 <w:szCs w:val="2"/>
-                <w:lang w:val="it-IT"/>
-              </w:rPr>
-              <w:t>A</w:t>
+              </w:rPr>
+              <w:br/>
             </w:r>
             <w:r>
               <w:rPr>
@@ -1077,9 +1109,8 @@
                 <w:color w:val="FFFFFF" w:themeColor="background1"/>
                 <w:sz w:val="2"/>
                 <w:szCs w:val="2"/>
-                <w:lang w:val="it-IT"/>
-              </w:rPr>
-              <w:t xml:space="preserve">TS </w:t>
+              </w:rPr>
+              <w:t>A</w:t>
             </w:r>
             <w:r>
               <w:rPr>
@@ -1087,207 +1118,177 @@
                 <w:color w:val="FFFFFF" w:themeColor="background1"/>
                 <w:sz w:val="2"/>
                 <w:szCs w:val="2"/>
-                <w:lang w:val="it-IT"/>
-              </w:rPr>
-              <w:t xml:space="preserve">  </w:t>
-            </w:r>
-            <w:proofErr w:type="spellStart"/>
+              </w:rPr>
+              <w:t xml:space="preserve">TS </w:t>
+            </w:r>
             <w:r>
               <w:rPr>
                 <w:rFonts w:ascii="Calibri" w:hAnsi="Calibri" w:cs="Calibri"/>
                 <w:color w:val="FFFFFF" w:themeColor="background1"/>
                 <w:sz w:val="2"/>
                 <w:szCs w:val="2"/>
-                <w:lang w:val="it-IT"/>
-              </w:rPr>
-              <w:t>agilemethodologies,ai,ai</w:t>
-            </w:r>
-            <w:proofErr w:type="spellEnd"/>
+              </w:rPr>
+              <w:t xml:space="preserve">  </w:t>
+            </w:r>
+            <w:proofErr w:type="spellStart"/>
             <w:r>
               <w:rPr>
                 <w:rFonts w:ascii="Calibri" w:hAnsi="Calibri" w:cs="Calibri"/>
                 <w:color w:val="FFFFFF" w:themeColor="background1"/>
                 <w:sz w:val="2"/>
                 <w:szCs w:val="2"/>
-                <w:lang w:val="it-IT"/>
-              </w:rPr>
-              <w:t xml:space="preserve"> </w:t>
-            </w:r>
-            <w:proofErr w:type="spellStart"/>
+              </w:rPr>
+              <w:t>agilemethodologies,ai,ai</w:t>
+            </w:r>
+            <w:proofErr w:type="spellEnd"/>
             <w:r>
               <w:rPr>
                 <w:rFonts w:ascii="Calibri" w:hAnsi="Calibri" w:cs="Calibri"/>
                 <w:color w:val="FFFFFF" w:themeColor="background1"/>
                 <w:sz w:val="2"/>
                 <w:szCs w:val="2"/>
-                <w:lang w:val="it-IT"/>
-              </w:rPr>
-              <w:t>applications,ai</w:t>
-            </w:r>
-            <w:proofErr w:type="spellEnd"/>
+              </w:rPr>
+              <w:t xml:space="preserve"> </w:t>
+            </w:r>
+            <w:proofErr w:type="spellStart"/>
             <w:r>
               <w:rPr>
                 <w:rFonts w:ascii="Calibri" w:hAnsi="Calibri" w:cs="Calibri"/>
                 <w:color w:val="FFFFFF" w:themeColor="background1"/>
                 <w:sz w:val="2"/>
                 <w:szCs w:val="2"/>
-                <w:lang w:val="it-IT"/>
-              </w:rPr>
-              <w:t xml:space="preserve"> </w:t>
-            </w:r>
-            <w:proofErr w:type="spellStart"/>
+              </w:rPr>
+              <w:t>applications,ai</w:t>
+            </w:r>
+            <w:proofErr w:type="spellEnd"/>
             <w:r>
               <w:rPr>
                 <w:rFonts w:ascii="Calibri" w:hAnsi="Calibri" w:cs="Calibri"/>
                 <w:color w:val="FFFFFF" w:themeColor="background1"/>
                 <w:sz w:val="2"/>
                 <w:szCs w:val="2"/>
-                <w:lang w:val="it-IT"/>
-              </w:rPr>
-              <w:t>assistants,ai</w:t>
-            </w:r>
-            <w:proofErr w:type="spellEnd"/>
+              </w:rPr>
+              <w:t xml:space="preserve"> </w:t>
+            </w:r>
+            <w:proofErr w:type="spellStart"/>
             <w:r>
               <w:rPr>
                 <w:rFonts w:ascii="Calibri" w:hAnsi="Calibri" w:cs="Calibri"/>
                 <w:color w:val="FFFFFF" w:themeColor="background1"/>
                 <w:sz w:val="2"/>
                 <w:szCs w:val="2"/>
-                <w:lang w:val="it-IT"/>
-              </w:rPr>
-              <w:t xml:space="preserve"> </w:t>
-            </w:r>
-            <w:proofErr w:type="spellStart"/>
+              </w:rPr>
+              <w:t>assistants,ai</w:t>
+            </w:r>
+            <w:proofErr w:type="spellEnd"/>
             <w:r>
               <w:rPr>
                 <w:rFonts w:ascii="Calibri" w:hAnsi="Calibri" w:cs="Calibri"/>
                 <w:color w:val="FFFFFF" w:themeColor="background1"/>
                 <w:sz w:val="2"/>
                 <w:szCs w:val="2"/>
-                <w:lang w:val="it-IT"/>
-              </w:rPr>
-              <w:t>development,ai</w:t>
-            </w:r>
-            <w:proofErr w:type="spellEnd"/>
+              </w:rPr>
+              <w:t xml:space="preserve"> </w:t>
+            </w:r>
+            <w:proofErr w:type="spellStart"/>
             <w:r>
               <w:rPr>
                 <w:rFonts w:ascii="Calibri" w:hAnsi="Calibri" w:cs="Calibri"/>
                 <w:color w:val="FFFFFF" w:themeColor="background1"/>
                 <w:sz w:val="2"/>
                 <w:szCs w:val="2"/>
-                <w:lang w:val="it-IT"/>
-              </w:rPr>
-              <w:t xml:space="preserve"> </w:t>
-            </w:r>
-            <w:proofErr w:type="spellStart"/>
+              </w:rPr>
+              <w:t>development,ai</w:t>
+            </w:r>
+            <w:proofErr w:type="spellEnd"/>
             <w:r>
               <w:rPr>
                 <w:rFonts w:ascii="Calibri" w:hAnsi="Calibri" w:cs="Calibri"/>
                 <w:color w:val="FFFFFF" w:themeColor="background1"/>
                 <w:sz w:val="2"/>
                 <w:szCs w:val="2"/>
-                <w:lang w:val="it-IT"/>
-              </w:rPr>
-              <w:t>frameworks,ai</w:t>
-            </w:r>
-            <w:proofErr w:type="spellEnd"/>
+              </w:rPr>
+              <w:t xml:space="preserve"> </w:t>
+            </w:r>
+            <w:proofErr w:type="spellStart"/>
             <w:r>
               <w:rPr>
                 <w:rFonts w:ascii="Calibri" w:hAnsi="Calibri" w:cs="Calibri"/>
                 <w:color w:val="FFFFFF" w:themeColor="background1"/>
                 <w:sz w:val="2"/>
                 <w:szCs w:val="2"/>
-                <w:lang w:val="it-IT"/>
-              </w:rPr>
-              <w:t xml:space="preserve"> </w:t>
-            </w:r>
-            <w:proofErr w:type="spellStart"/>
+              </w:rPr>
+              <w:t>frameworks,ai</w:t>
+            </w:r>
+            <w:proofErr w:type="spellEnd"/>
             <w:r>
               <w:rPr>
                 <w:rFonts w:ascii="Calibri" w:hAnsi="Calibri" w:cs="Calibri"/>
                 <w:color w:val="FFFFFF" w:themeColor="background1"/>
                 <w:sz w:val="2"/>
                 <w:szCs w:val="2"/>
-                <w:lang w:val="it-IT"/>
-              </w:rPr>
-              <w:t>libraries,ai</w:t>
-            </w:r>
-            <w:proofErr w:type="spellEnd"/>
+              </w:rPr>
+              <w:t xml:space="preserve"> </w:t>
+            </w:r>
+            <w:proofErr w:type="spellStart"/>
             <w:r>
               <w:rPr>
                 <w:rFonts w:ascii="Calibri" w:hAnsi="Calibri" w:cs="Calibri"/>
                 <w:color w:val="FFFFFF" w:themeColor="background1"/>
                 <w:sz w:val="2"/>
                 <w:szCs w:val="2"/>
-                <w:lang w:val="it-IT"/>
-              </w:rPr>
-              <w:t xml:space="preserve"> </w:t>
-            </w:r>
-            <w:proofErr w:type="spellStart"/>
+              </w:rPr>
+              <w:t>libraries,ai</w:t>
+            </w:r>
+            <w:proofErr w:type="spellEnd"/>
             <w:r>
               <w:rPr>
                 <w:rFonts w:ascii="Calibri" w:hAnsi="Calibri" w:cs="Calibri"/>
                 <w:color w:val="FFFFFF" w:themeColor="background1"/>
                 <w:sz w:val="2"/>
                 <w:szCs w:val="2"/>
-                <w:lang w:val="it-IT"/>
-              </w:rPr>
-              <w:t>programming,ai</w:t>
-            </w:r>
-            <w:proofErr w:type="spellEnd"/>
+              </w:rPr>
+              <w:t xml:space="preserve"> </w:t>
+            </w:r>
+            <w:proofErr w:type="spellStart"/>
             <w:r>
               <w:rPr>
                 <w:rFonts w:ascii="Calibri" w:hAnsi="Calibri" w:cs="Calibri"/>
                 <w:color w:val="FFFFFF" w:themeColor="background1"/>
                 <w:sz w:val="2"/>
                 <w:szCs w:val="2"/>
-                <w:lang w:val="it-IT"/>
-              </w:rPr>
-              <w:t xml:space="preserve"> </w:t>
-            </w:r>
-            <w:proofErr w:type="spellStart"/>
+              </w:rPr>
+              <w:t>programming,ai</w:t>
+            </w:r>
+            <w:proofErr w:type="spellEnd"/>
             <w:r>
               <w:rPr>
                 <w:rFonts w:ascii="Calibri" w:hAnsi="Calibri" w:cs="Calibri"/>
                 <w:color w:val="FFFFFF" w:themeColor="background1"/>
                 <w:sz w:val="2"/>
                 <w:szCs w:val="2"/>
-                <w:lang w:val="it-IT"/>
-              </w:rPr>
-              <w:t>technologies,ai</w:t>
-            </w:r>
-            <w:proofErr w:type="spellEnd"/>
+              </w:rPr>
+              <w:t xml:space="preserve"> </w:t>
+            </w:r>
+            <w:proofErr w:type="spellStart"/>
             <w:r>
               <w:rPr>
                 <w:rFonts w:ascii="Calibri" w:hAnsi="Calibri" w:cs="Calibri"/>
                 <w:color w:val="FFFFFF" w:themeColor="background1"/>
                 <w:sz w:val="2"/>
                 <w:szCs w:val="2"/>
-                <w:lang w:val="it-IT"/>
-              </w:rPr>
-              <w:t xml:space="preserve"> tools,algorithms,amazons3,amazonsimplenotificationservice,amazonsqs,amazonwebservices,analyticalthinking,android,angular,angularjs,apachekafka,apidesign,apidevelopment,apollographql,appdevelopment,artificialintelligence,asp.net,asp.netcore,authentication,authorization,aws,back-enddevelopment,back-endwebdevelopment,backbone.js,basiccoding,bigdata,bootstrap,businessacumen,businessintelligence,c,c++,cache,caching,cascadingstylesheets,cassandra,cdn,chatbots,chatgpt,ci/cd,ci/cdpipelines,cloudcomputing,cockroachdb,cockroachdb,communication,computervision,conflictresolution,consulting,continuouslearning,conversational ai,copilot,creativity,criticalthinking,css,datascience,datastructures,datavisualization,debugging,decisionmaking,deeplearning,delegation,designpatterns,development,devops,distributedsystems,django,docker,dockerproducts,elasticsearch,elasticsearch,elevatorpitches,engineering,flutter,front-enddevelopment,full-stackdeveloper,full-stackdevelopment,fullstackdevelopment,gcp,git,github,gitops,googlecloudplatform,graphql,growthmindset,hadoop,hibernate,html,html5,interactiveweb,interpersonalskills,ios,j2ee,j2eewebservices,java,javadatabaseconnectivity,javascript,javascriptframeworks,javaserverpages,jdbc,jenkins,jest,jira,jquery,json,jsp,junodb,junodb,jwt,kafka,kanban,keydb,keydb,kubernetes,large </w:t>
-            </w:r>
-            <w:proofErr w:type="spellStart"/>
+              </w:rPr>
+              <w:t>technologies,ai</w:t>
+            </w:r>
+            <w:proofErr w:type="spellEnd"/>
             <w:r>
               <w:rPr>
                 <w:rFonts w:ascii="Calibri" w:hAnsi="Calibri" w:cs="Calibri"/>
                 <w:color w:val="FFFFFF" w:themeColor="background1"/>
                 <w:sz w:val="2"/>
                 <w:szCs w:val="2"/>
-                <w:lang w:val="it-IT"/>
-              </w:rPr>
-              <w:t>language</w:t>
-            </w:r>
-            <w:proofErr w:type="spellEnd"/>
-            <w:r>
-              <w:rPr>
-                <w:rFonts w:ascii="Calibri" w:hAnsi="Calibri" w:cs="Calibri"/>
-                <w:color w:val="FFFFFF" w:themeColor="background1"/>
-                <w:sz w:val="2"/>
-                <w:szCs w:val="2"/>
-                <w:lang w:val="it-IT"/>
-              </w:rPr>
-              <w:t xml:space="preserve"> models,leadership,llm,llms,loadbalancer,log4j,log4js,machinelearning,maintainability,mentorship,messagingqueues,microfrontend,microservices,microsoftazure,mobiledevelopment,mongodb,mongodb,multithreading,mysql,naturallanguageprocessing,node.js,nosql,oauth,object-orientedprogramming,oop,oops,opennesstofeedback,opentochange,owasp,pagerduty,performanceimprovement,performanceoptimization,php,postgresql,presentation,presentationskills,problemsolving,programming,programminglanguages,projectmanagement,prompt,prompt engineering,prototyping,publicspeaking,python,qa/testing,ratelimiter,react.js,reactnative,redis,redux.js,representationalstatetransfer,rest,restapi,ruby,scrum,security,serverlesscomputing,sns,soap,softwaredesign,softwaredesignpatterns,softwaredevelopment,solver,spark,spring,springboot,springframework,sql,startupexperience,taskscheduler,teambuilding,teamwork,technicalleadership,test-drivendevelopment,testdrivendevelopment,timemanagement,troubleshooting,typescript,ui/uxdesign,unittesting</w:t>
+              </w:rPr>
+              <w:t xml:space="preserve"> tools,algorithms,amazons3,amazonsimplenotificationservice,amazonsqs,amazonwebservices,analyticalthinking,android,angular,angularjs,apachekafka,apidesign,apidevelopment,apollographql,appdevelopment,artificialintelligence,asp.net,asp.netcore,authentication,authorization,aws,back-enddevelopment,back-endwebdevelopment,backbone.js,basiccoding,bigdata,bootstrap,businessacumen,businessintelligence,c,c++,cache,caching,cascadingstylesheets,cassandra,cdn,chatbots,chatgpt,ci/cd,ci/cdpipelines,cloudcomputing,cockroachdb,cockroachdb,communication,computervision,conflictresolution,consulting,continuouslearning,conversational ai,copilot,creativity,criticalthinking,css,datascience,datastructures,datavisualization,debugging,decisionmaking,deeplearning,delegation,designpatterns,development,devops,distributedsystems,django,docker,dockerproducts,elasticsearch,elasticsearch,elevatorpitches,engineering,flutter,front-enddevelopment,full-stackdeveloper,full-stackdevelopment,fullstackdevelopment,gcp,git,github,gitops,googlecloudplatform,graphql,growthmindset,hadoop,hibernate,html,html5,interactiveweb,interpersonalskills,ios,j2ee,j2eewebservices,java,javadatabaseconnectivity,javascript,javascriptframeworks,javaserverpages,jdbc,jenkins,jest,jira,jquery,json,jsp,junodb,junodb,jwt,kafka,kanban,keydb,keydb,kubernetes,large language models,leadership,llm,llms,loadbalancer,log4j,log4js,machinelearning,maintainability,mentorship,messagingqueues,microfrontend,microservices,microsoftazure,mobiledevelopment,mongodb,mongodb,multithreading,mysql,naturallanguageprocessing,node.js,nosql,oauth,object-orientedprogramming,oop,oops,opennesstofeedback,opentochange,owasp,pagerduty,performanceimprovement,performanceoptimization,php,postgresql,presentation,presentationskills,problemsolving,programming,programminglanguages,projectmanagement,prompt,prompt engineering,prototyping,publicspeaking,python,qa/testing,ratelimiter,react.js,reactnative,redis,redux.js,representationalstatetransfer,rest,restapi,ruby,scrum,security,serverlesscomputing,sns,soap,softwaredesign,softwaredesignpatterns,softwaredevelopment,solver,spark,spring,springboot,springframework,sql,startupexperience,taskscheduler,teambuilding,teamwork,technicalleadership,test-drivendevelopment,testdrivendevelopment,timemanagement,troubleshooting,typescript,ui/uxdesign,unittesting</w:t>
             </w:r>
           </w:p>
         </w:tc>
@@ -1592,9 +1593,9 @@
     <w:tbl>
       <w:tblPr>
         <w:tblW w:w="5079" w:type="pct"/>
+        <w:tblInd w:w="-90" w:type="dxa"/>
         <w:tblBorders>
           <w:top w:val="single" w:sz="4" w:space="0" w:color="auto"/>
-          <w:bottom w:val="dotted" w:sz="4" w:space="0" w:color="auto"/>
           <w:insideH w:val="dotted" w:sz="4" w:space="0" w:color="auto"/>
           <w:insideV w:val="dotted" w:sz="4" w:space="0" w:color="auto"/>
         </w:tblBorders>
@@ -1607,8 +1608,8 @@
         <w:tblDescription w:val="Layout table"/>
       </w:tblPr>
       <w:tblGrid>
-        <w:gridCol w:w="7393"/>
-        <w:gridCol w:w="2507"/>
+        <w:gridCol w:w="7482"/>
+        <w:gridCol w:w="2418"/>
       </w:tblGrid>
       <w:tr>
         <w:trPr>
@@ -1616,13 +1617,13 @@
         </w:trPr>
         <w:tc>
           <w:tcPr>
-            <w:tcW w:w="7393" w:type="dxa"/>
+            <w:tcW w:w="7482" w:type="dxa"/>
           </w:tcPr>
           <w:p>
             <w:pPr>
               <w:pStyle w:val="Heading2"/>
               <w:spacing w:line="276" w:lineRule="auto"/>
-              <w:ind w:left="259"/>
+              <w:ind w:left="186"/>
               <w:rPr>
                 <w:rFonts w:ascii="Calibri" w:hAnsi="Calibri" w:cs="Calibri"/>
                 <w:sz w:val="21"/>
@@ -1650,7 +1651,7 @@
             <w:pPr>
               <w:pStyle w:val="Heading2"/>
               <w:spacing w:line="276" w:lineRule="auto"/>
-              <w:ind w:left="259"/>
+              <w:ind w:left="186"/>
               <w:rPr>
                 <w:rFonts w:ascii="Calibri" w:hAnsi="Calibri" w:cs="Calibri"/>
                 <w:sz w:val="21"/>
@@ -1663,7 +1664,7 @@
                 <w:sz w:val="21"/>
                 <w:szCs w:val="21"/>
               </w:rPr>
-              <w:t>Comcast India</w:t>
+              <w:t>Comcast India Engineering Center</w:t>
             </w:r>
             <w:r>
               <w:rPr>
@@ -1677,7 +1678,7 @@
         </w:tc>
         <w:tc>
           <w:tcPr>
-            <w:tcW w:w="2507" w:type="dxa"/>
+            <w:tcW w:w="2418" w:type="dxa"/>
             <w:vAlign w:val="center"/>
           </w:tcPr>
           <w:p>
@@ -1698,23 +1699,7 @@
                 <w:sz w:val="18"/>
                 <w:szCs w:val="18"/>
               </w:rPr>
-              <w:t>0</w:t>
-            </w:r>
-            <w:r>
-              <w:rPr>
-                <w:rFonts w:ascii="Calibri" w:hAnsi="Calibri" w:cs="Calibri"/>
-                <w:sz w:val="18"/>
-                <w:szCs w:val="18"/>
-              </w:rPr>
-              <w:t>6</w:t>
-            </w:r>
-            <w:r>
-              <w:rPr>
-                <w:rFonts w:ascii="Calibri" w:hAnsi="Calibri" w:cs="Calibri"/>
-                <w:sz w:val="18"/>
-                <w:szCs w:val="18"/>
-              </w:rPr>
-              <w:t>/202</w:t>
+              <w:t>07/202</w:t>
             </w:r>
             <w:r>
               <w:rPr>
@@ -1745,29 +1730,33 @@
       </w:tr>
       <w:tr>
         <w:trPr>
-          <w:trHeight w:val="216"/>
+          <w:trHeight w:val="20"/>
         </w:trPr>
         <w:tc>
           <w:tcPr>
             <w:tcW w:w="9900" w:type="dxa"/>
             <w:gridSpan w:val="2"/>
-            <w:tcBorders>
-              <w:bottom w:val="nil"/>
-            </w:tcBorders>
           </w:tcPr>
           <w:p>
             <w:pPr>
               <w:pStyle w:val="ListParagraph"/>
               <w:spacing w:line="276" w:lineRule="auto"/>
-              <w:ind w:left="259" w:firstLine="0"/>
+              <w:ind w:left="186" w:firstLine="0"/>
               <w:jc w:val="both"/>
               <w:rPr>
                 <w:rFonts w:ascii="Calibri" w:hAnsi="Calibri" w:cs="Calibri"/>
                 <w:sz w:val="18"/>
                 <w:szCs w:val="18"/>
-                <w:lang w:val="en-IN"/>
               </w:rPr>
             </w:pPr>
+            <w:r>
+              <w:rPr>
+                <w:rFonts w:ascii="Calibri" w:hAnsi="Calibri" w:cs="Calibri"/>
+                <w:sz w:val="18"/>
+                <w:szCs w:val="18"/>
+              </w:rPr>
+              <w:t xml:space="preserve">Engineered </w:t>
+            </w:r>
             <w:r>
               <w:rPr>
                 <w:rFonts w:ascii="Calibri" w:hAnsi="Calibri" w:cs="Calibri"/>
@@ -1775,31 +1764,92 @@
                 <w:bCs/>
                 <w:sz w:val="18"/>
                 <w:szCs w:val="18"/>
-                <w:lang w:val="en-IN"/>
-              </w:rPr>
-              <w:t>Delivered key product features</w:t>
-            </w:r>
-            <w:r>
-              <w:rPr>
-                <w:rFonts w:ascii="Calibri" w:hAnsi="Calibri" w:cs="Calibri"/>
-                <w:sz w:val="18"/>
-                <w:szCs w:val="18"/>
-                <w:lang w:val="en-IN"/>
-              </w:rPr>
-              <w:t xml:space="preserve"> including Chile 2.0, WMS-Reporter v2.0, and Dynamic DRM—enhancing flexibility, reporting, and customer experience under tight deadlines.</w:t>
+              </w:rPr>
+              <w:t>orchestration</w:t>
+            </w:r>
+            <w:r>
+              <w:rPr>
+                <w:rFonts w:ascii="Calibri" w:hAnsi="Calibri" w:cs="Calibri"/>
+                <w:sz w:val="18"/>
+                <w:szCs w:val="18"/>
+              </w:rPr>
+              <w:t xml:space="preserve">, </w:t>
+            </w:r>
+            <w:r>
+              <w:rPr>
+                <w:rFonts w:ascii="Calibri" w:hAnsi="Calibri" w:cs="Calibri"/>
+                <w:b/>
+                <w:bCs/>
+                <w:sz w:val="18"/>
+                <w:szCs w:val="18"/>
+              </w:rPr>
+              <w:t>configuration</w:t>
+            </w:r>
+            <w:r>
+              <w:rPr>
+                <w:rFonts w:ascii="Calibri" w:hAnsi="Calibri" w:cs="Calibri"/>
+                <w:sz w:val="18"/>
+                <w:szCs w:val="18"/>
+              </w:rPr>
+              <w:t xml:space="preserve">, and </w:t>
+            </w:r>
+            <w:r>
+              <w:rPr>
+                <w:rFonts w:ascii="Calibri" w:hAnsi="Calibri" w:cs="Calibri"/>
+                <w:b/>
+                <w:bCs/>
+                <w:sz w:val="18"/>
+                <w:szCs w:val="18"/>
+              </w:rPr>
+              <w:t>content feed tools</w:t>
+            </w:r>
+            <w:r>
+              <w:rPr>
+                <w:rFonts w:ascii="Calibri" w:hAnsi="Calibri" w:cs="Calibri"/>
+                <w:sz w:val="18"/>
+                <w:szCs w:val="18"/>
+              </w:rPr>
+              <w:t xml:space="preserve"> for </w:t>
+            </w:r>
+            <w:r>
+              <w:rPr>
+                <w:rFonts w:ascii="Calibri" w:hAnsi="Calibri" w:cs="Calibri"/>
+                <w:b/>
+                <w:bCs/>
+                <w:sz w:val="18"/>
+                <w:szCs w:val="18"/>
+              </w:rPr>
+              <w:t>linear channels</w:t>
+            </w:r>
+            <w:r>
+              <w:rPr>
+                <w:rFonts w:ascii="Calibri" w:hAnsi="Calibri" w:cs="Calibri"/>
+                <w:sz w:val="18"/>
+                <w:szCs w:val="18"/>
+              </w:rPr>
+              <w:t xml:space="preserve">, optimizing end-to-end content delivery pipelines and automating critical </w:t>
+            </w:r>
+            <w:r>
+              <w:rPr>
+                <w:rFonts w:ascii="Calibri" w:hAnsi="Calibri" w:cs="Calibri"/>
+                <w:b/>
+                <w:bCs/>
+                <w:sz w:val="18"/>
+                <w:szCs w:val="18"/>
+              </w:rPr>
+              <w:t>broadcast workflows</w:t>
             </w:r>
           </w:p>
           <w:p>
             <w:pPr>
               <w:pStyle w:val="ListParagraph"/>
               <w:spacing w:line="276" w:lineRule="auto"/>
-              <w:ind w:left="259" w:firstLine="0"/>
+              <w:ind w:left="186" w:firstLine="0"/>
               <w:jc w:val="both"/>
               <w:rPr>
                 <w:rFonts w:ascii="Calibri" w:hAnsi="Calibri" w:cs="Calibri"/>
                 <w:sz w:val="18"/>
                 <w:szCs w:val="18"/>
-                <w:lang w:val="en-IN"/>
               </w:rPr>
             </w:pPr>
             <w:r>
@@ -1807,9 +1857,8 @@
                 <w:rFonts w:ascii="Calibri" w:hAnsi="Calibri" w:cs="Calibri"/>
                 <w:sz w:val="18"/>
                 <w:szCs w:val="18"/>
-                <w:lang w:val="en-IN"/>
-              </w:rPr>
-              <w:t>Designed cost-saving and revenue-focused solutions</w:t>
+              </w:rPr>
+              <w:t xml:space="preserve">Delivered scalable, globally distributed features—including </w:t>
             </w:r>
             <w:r>
               <w:rPr>
@@ -1818,22 +1867,92 @@
                 <w:bCs/>
                 <w:sz w:val="18"/>
                 <w:szCs w:val="18"/>
-                <w:lang w:val="en-IN"/>
-              </w:rPr>
-              <w:t xml:space="preserve"> such as the SRT-Only workflow and SCTE 35 ad insertion, along with performance improvements in UI/UX components.</w:t>
+              </w:rPr>
+              <w:t>Chile Open</w:t>
+            </w:r>
+            <w:r>
+              <w:rPr>
+                <w:rFonts w:ascii="Calibri" w:hAnsi="Calibri" w:cs="Calibri"/>
+                <w:sz w:val="18"/>
+                <w:szCs w:val="18"/>
+              </w:rPr>
+              <w:t xml:space="preserve"> and </w:t>
+            </w:r>
+            <w:r>
+              <w:rPr>
+                <w:rFonts w:ascii="Calibri" w:hAnsi="Calibri" w:cs="Calibri"/>
+                <w:b/>
+                <w:bCs/>
+                <w:sz w:val="18"/>
+                <w:szCs w:val="18"/>
+              </w:rPr>
+              <w:t>ATP/WTA Sports</w:t>
+            </w:r>
+            <w:r>
+              <w:rPr>
+                <w:rFonts w:ascii="Calibri" w:hAnsi="Calibri" w:cs="Calibri"/>
+                <w:sz w:val="18"/>
+                <w:szCs w:val="18"/>
+              </w:rPr>
+              <w:t xml:space="preserve">—integrating </w:t>
+            </w:r>
+            <w:r>
+              <w:rPr>
+                <w:rFonts w:ascii="Calibri" w:hAnsi="Calibri" w:cs="Calibri"/>
+                <w:b/>
+                <w:bCs/>
+                <w:sz w:val="18"/>
+                <w:szCs w:val="18"/>
+              </w:rPr>
+              <w:t>dynamic reporting</w:t>
+            </w:r>
+            <w:r>
+              <w:rPr>
+                <w:rFonts w:ascii="Calibri" w:hAnsi="Calibri" w:cs="Calibri"/>
+                <w:sz w:val="18"/>
+                <w:szCs w:val="18"/>
+              </w:rPr>
+              <w:t xml:space="preserve"> and </w:t>
+            </w:r>
+            <w:r>
+              <w:rPr>
+                <w:rFonts w:ascii="Calibri" w:hAnsi="Calibri" w:cs="Calibri"/>
+                <w:b/>
+                <w:bCs/>
+                <w:sz w:val="18"/>
+                <w:szCs w:val="18"/>
+              </w:rPr>
+              <w:t>DRM systems</w:t>
+            </w:r>
+            <w:r>
+              <w:rPr>
+                <w:rFonts w:ascii="Calibri" w:hAnsi="Calibri" w:cs="Calibri"/>
+                <w:sz w:val="18"/>
+                <w:szCs w:val="18"/>
+              </w:rPr>
+              <w:t xml:space="preserve"> to enhance platform robustness and meet stringent </w:t>
+            </w:r>
+            <w:r>
+              <w:rPr>
+                <w:rFonts w:ascii="Calibri" w:hAnsi="Calibri" w:cs="Calibri"/>
+                <w:b/>
+                <w:bCs/>
+                <w:sz w:val="18"/>
+                <w:szCs w:val="18"/>
+              </w:rPr>
+              <w:t>SLAs under tight deadlines</w:t>
             </w:r>
           </w:p>
           <w:p>
             <w:pPr>
               <w:pStyle w:val="ListParagraph"/>
               <w:spacing w:line="276" w:lineRule="auto"/>
-              <w:ind w:left="259" w:firstLine="0"/>
+              <w:ind w:left="186" w:firstLine="0"/>
               <w:jc w:val="both"/>
               <w:rPr>
                 <w:rFonts w:ascii="Calibri" w:hAnsi="Calibri" w:cs="Calibri"/>
                 <w:sz w:val="18"/>
                 <w:szCs w:val="18"/>
-                <w:lang w:val="en-IN"/>
               </w:rPr>
             </w:pPr>
             <w:r>
@@ -1841,9 +1960,8 @@
                 <w:rFonts w:ascii="Calibri" w:hAnsi="Calibri" w:cs="Calibri"/>
                 <w:sz w:val="18"/>
                 <w:szCs w:val="18"/>
-                <w:lang w:val="en-IN"/>
-              </w:rPr>
-              <w:t>Led production support and cross-functional collaboration</w:t>
+              </w:rPr>
+              <w:t xml:space="preserve">Architected </w:t>
             </w:r>
             <w:r>
               <w:rPr>
@@ -1852,22 +1970,82 @@
                 <w:bCs/>
                 <w:sz w:val="18"/>
                 <w:szCs w:val="18"/>
-                <w:lang w:val="en-IN"/>
-              </w:rPr>
-              <w:t>, resolving critical WMS and TAP issues, and integrating VOS DRM with the Umbrella platform.</w:t>
+              </w:rPr>
+              <w:t>cost-effective</w:t>
+            </w:r>
+            <w:r>
+              <w:rPr>
+                <w:rFonts w:ascii="Calibri" w:hAnsi="Calibri" w:cs="Calibri"/>
+                <w:sz w:val="18"/>
+                <w:szCs w:val="18"/>
+              </w:rPr>
+              <w:t xml:space="preserve">, </w:t>
+            </w:r>
+            <w:r>
+              <w:rPr>
+                <w:rFonts w:ascii="Calibri" w:hAnsi="Calibri" w:cs="Calibri"/>
+                <w:b/>
+                <w:bCs/>
+                <w:sz w:val="18"/>
+                <w:szCs w:val="18"/>
+              </w:rPr>
+              <w:t>revenue-optimized</w:t>
+            </w:r>
+            <w:r>
+              <w:rPr>
+                <w:rFonts w:ascii="Calibri" w:hAnsi="Calibri" w:cs="Calibri"/>
+                <w:sz w:val="18"/>
+                <w:szCs w:val="18"/>
+              </w:rPr>
+              <w:t xml:space="preserve"> streaming workflows and </w:t>
+            </w:r>
+            <w:r>
+              <w:rPr>
+                <w:rFonts w:ascii="Calibri" w:hAnsi="Calibri" w:cs="Calibri"/>
+                <w:b/>
+                <w:bCs/>
+                <w:sz w:val="18"/>
+                <w:szCs w:val="18"/>
+              </w:rPr>
+              <w:t>SCTE-35 ad insertion pipelines</w:t>
+            </w:r>
+            <w:r>
+              <w:rPr>
+                <w:rFonts w:ascii="Calibri" w:hAnsi="Calibri" w:cs="Calibri"/>
+                <w:sz w:val="18"/>
+                <w:szCs w:val="18"/>
+              </w:rPr>
+              <w:t xml:space="preserve">, reducing infrastructure spend by 30%, increasing ad monetization by 20%, and </w:t>
+            </w:r>
+            <w:r>
+              <w:rPr>
+                <w:rFonts w:ascii="Calibri" w:hAnsi="Calibri" w:cs="Calibri"/>
+                <w:b/>
+                <w:bCs/>
+                <w:sz w:val="18"/>
+                <w:szCs w:val="18"/>
+              </w:rPr>
+              <w:t>boosting UI</w:t>
+            </w:r>
+            <w:r>
+              <w:rPr>
+                <w:rFonts w:ascii="Calibri" w:hAnsi="Calibri" w:cs="Calibri"/>
+                <w:sz w:val="18"/>
+                <w:szCs w:val="18"/>
+              </w:rPr>
+              <w:t xml:space="preserve"> performance metrics by 50%</w:t>
             </w:r>
           </w:p>
           <w:p>
             <w:pPr>
               <w:pStyle w:val="ListParagraph"/>
               <w:spacing w:line="276" w:lineRule="auto"/>
-              <w:ind w:left="259" w:firstLine="0"/>
+              <w:ind w:left="186" w:firstLine="0"/>
               <w:jc w:val="both"/>
               <w:rPr>
                 <w:rFonts w:ascii="Calibri" w:hAnsi="Calibri" w:cs="Calibri"/>
                 <w:sz w:val="18"/>
                 <w:szCs w:val="18"/>
-                <w:lang w:val="en-IN"/>
               </w:rPr>
             </w:pPr>
             <w:r>
@@ -1875,9 +2053,8 @@
                 <w:rFonts w:ascii="Calibri" w:hAnsi="Calibri" w:cs="Calibri"/>
                 <w:sz w:val="18"/>
                 <w:szCs w:val="18"/>
-                <w:lang w:val="en-IN"/>
-              </w:rPr>
-              <w:t>Mentored interns and junior engineers</w:t>
+              </w:rPr>
+              <w:t xml:space="preserve">Led </w:t>
             </w:r>
             <w:r>
               <w:rPr>
@@ -1886,22 +2063,100 @@
                 <w:bCs/>
                 <w:sz w:val="18"/>
                 <w:szCs w:val="18"/>
-                <w:lang w:val="en-IN"/>
-              </w:rPr>
-              <w:t>, while actively contributing to knowledge sharing and team development.</w:t>
+              </w:rPr>
+              <w:t>production support</w:t>
+            </w:r>
+            <w:r>
+              <w:rPr>
+                <w:rFonts w:ascii="Calibri" w:hAnsi="Calibri" w:cs="Calibri"/>
+                <w:sz w:val="18"/>
+                <w:szCs w:val="18"/>
+              </w:rPr>
+              <w:t xml:space="preserve"> efforts and </w:t>
+            </w:r>
+            <w:r>
+              <w:rPr>
+                <w:rFonts w:ascii="Calibri" w:hAnsi="Calibri" w:cs="Calibri"/>
+                <w:b/>
+                <w:bCs/>
+                <w:sz w:val="18"/>
+                <w:szCs w:val="18"/>
+              </w:rPr>
+              <w:t>cross-functional collaboration</w:t>
+            </w:r>
+            <w:r>
+              <w:rPr>
+                <w:rFonts w:ascii="Calibri" w:hAnsi="Calibri" w:cs="Calibri"/>
+                <w:sz w:val="18"/>
+                <w:szCs w:val="18"/>
+              </w:rPr>
+              <w:t xml:space="preserve"> to resolve </w:t>
+            </w:r>
+            <w:r>
+              <w:rPr>
+                <w:rFonts w:ascii="Calibri" w:hAnsi="Calibri" w:cs="Calibri"/>
+                <w:b/>
+                <w:bCs/>
+                <w:sz w:val="18"/>
+                <w:szCs w:val="18"/>
+              </w:rPr>
+              <w:t>high-priority system issues</w:t>
+            </w:r>
+            <w:r>
+              <w:rPr>
+                <w:rFonts w:ascii="Calibri" w:hAnsi="Calibri" w:cs="Calibri"/>
+                <w:sz w:val="18"/>
+                <w:szCs w:val="18"/>
+              </w:rPr>
+              <w:t xml:space="preserve"> and drive integration of core platform components, </w:t>
+            </w:r>
+            <w:r>
+              <w:rPr>
+                <w:rFonts w:ascii="Calibri" w:hAnsi="Calibri" w:cs="Calibri"/>
+                <w:b/>
+                <w:bCs/>
+                <w:sz w:val="18"/>
+                <w:szCs w:val="18"/>
+              </w:rPr>
+              <w:t>ensuring stability</w:t>
+            </w:r>
+            <w:r>
+              <w:rPr>
+                <w:rFonts w:ascii="Calibri" w:hAnsi="Calibri" w:cs="Calibri"/>
+                <w:sz w:val="18"/>
+                <w:szCs w:val="18"/>
+              </w:rPr>
+              <w:t xml:space="preserve"> and </w:t>
+            </w:r>
+            <w:r>
+              <w:rPr>
+                <w:rFonts w:ascii="Calibri" w:hAnsi="Calibri" w:cs="Calibri"/>
+                <w:b/>
+                <w:bCs/>
+                <w:sz w:val="18"/>
+                <w:szCs w:val="18"/>
+              </w:rPr>
+              <w:t>continuity</w:t>
+            </w:r>
+            <w:r>
+              <w:rPr>
+                <w:rFonts w:ascii="Calibri" w:hAnsi="Calibri" w:cs="Calibri"/>
+                <w:sz w:val="18"/>
+                <w:szCs w:val="18"/>
+              </w:rPr>
+              <w:t xml:space="preserve"> across critical services</w:t>
             </w:r>
           </w:p>
           <w:p>
             <w:pPr>
               <w:pStyle w:val="ListParagraph"/>
               <w:spacing w:line="276" w:lineRule="auto"/>
-              <w:ind w:left="259" w:firstLine="0"/>
+              <w:ind w:left="186" w:firstLine="0"/>
               <w:jc w:val="both"/>
               <w:rPr>
                 <w:rFonts w:ascii="Calibri" w:hAnsi="Calibri" w:cs="Calibri"/>
                 <w:sz w:val="18"/>
                 <w:szCs w:val="18"/>
-                <w:lang w:val="en-IN"/>
               </w:rPr>
             </w:pPr>
             <w:r>
@@ -1909,9 +2164,8 @@
                 <w:rFonts w:ascii="Calibri" w:hAnsi="Calibri" w:cs="Calibri"/>
                 <w:sz w:val="18"/>
                 <w:szCs w:val="18"/>
-                <w:lang w:val="en-IN"/>
-              </w:rPr>
-              <w:t>Upskilled through certifications</w:t>
+              </w:rPr>
+              <w:t xml:space="preserve">Mentored </w:t>
             </w:r>
             <w:r>
               <w:rPr>
@@ -1920,9 +2174,145 @@
                 <w:bCs/>
                 <w:sz w:val="18"/>
                 <w:szCs w:val="18"/>
-                <w:lang w:val="en-IN"/>
-              </w:rPr>
-              <w:t xml:space="preserve"> in Node.js Design Patterns and Apache Kafka to strengthen technical depth and project impact.</w:t>
+              </w:rPr>
+              <w:t xml:space="preserve">interns and junior </w:t>
+            </w:r>
+            <w:r>
+              <w:rPr>
+                <w:rFonts w:ascii="Calibri" w:hAnsi="Calibri" w:cs="Calibri"/>
+                <w:sz w:val="18"/>
+                <w:szCs w:val="18"/>
+              </w:rPr>
+              <w:t>engineers</w:t>
+            </w:r>
+            <w:r>
+              <w:rPr>
+                <w:rFonts w:ascii="Calibri" w:hAnsi="Calibri" w:cs="Calibri"/>
+                <w:sz w:val="18"/>
+                <w:szCs w:val="18"/>
+              </w:rPr>
+              <w:t xml:space="preserve">, fostering a culture of learning and </w:t>
+            </w:r>
+            <w:r>
+              <w:rPr>
+                <w:rFonts w:ascii="Calibri" w:hAnsi="Calibri" w:cs="Calibri"/>
+                <w:b/>
+                <w:bCs/>
+                <w:sz w:val="18"/>
+                <w:szCs w:val="18"/>
+              </w:rPr>
+              <w:t>collaboration</w:t>
+            </w:r>
+            <w:r>
+              <w:rPr>
+                <w:rFonts w:ascii="Calibri" w:hAnsi="Calibri" w:cs="Calibri"/>
+                <w:sz w:val="18"/>
+                <w:szCs w:val="18"/>
+              </w:rPr>
+              <w:t xml:space="preserve"> while supporting </w:t>
+            </w:r>
+            <w:r>
+              <w:rPr>
+                <w:rFonts w:ascii="Calibri" w:hAnsi="Calibri" w:cs="Calibri"/>
+                <w:b/>
+                <w:bCs/>
+                <w:sz w:val="18"/>
+                <w:szCs w:val="18"/>
+              </w:rPr>
+              <w:t>team growth</w:t>
+            </w:r>
+            <w:r>
+              <w:rPr>
+                <w:rFonts w:ascii="Calibri" w:hAnsi="Calibri" w:cs="Calibri"/>
+                <w:sz w:val="18"/>
+                <w:szCs w:val="18"/>
+              </w:rPr>
+              <w:t xml:space="preserve"> and </w:t>
+            </w:r>
+            <w:r>
+              <w:rPr>
+                <w:rFonts w:ascii="Calibri" w:hAnsi="Calibri" w:cs="Calibri"/>
+                <w:b/>
+                <w:bCs/>
+                <w:sz w:val="18"/>
+                <w:szCs w:val="18"/>
+              </w:rPr>
+              <w:t>technical development</w:t>
+            </w:r>
+          </w:p>
+          <w:p>
+            <w:pPr>
+              <w:pStyle w:val="ListParagraph"/>
+              <w:spacing w:line="276" w:lineRule="auto"/>
+              <w:ind w:left="186" w:firstLine="0"/>
+              <w:jc w:val="both"/>
+              <w:rPr>
+                <w:rFonts w:ascii="Calibri" w:hAnsi="Calibri" w:cs="Calibri"/>
+                <w:sz w:val="18"/>
+                <w:szCs w:val="18"/>
+              </w:rPr>
+            </w:pPr>
+            <w:r>
+              <w:rPr>
+                <w:rFonts w:ascii="Calibri" w:hAnsi="Calibri" w:cs="Calibri"/>
+                <w:sz w:val="18"/>
+                <w:szCs w:val="18"/>
+              </w:rPr>
+              <w:t xml:space="preserve">Strengthened technical depth through certifications in Node.js </w:t>
+            </w:r>
+            <w:r>
+              <w:rPr>
+                <w:rFonts w:ascii="Calibri" w:hAnsi="Calibri" w:cs="Calibri"/>
+                <w:b/>
+                <w:bCs/>
+                <w:sz w:val="18"/>
+                <w:szCs w:val="18"/>
+              </w:rPr>
+              <w:t>Design Patterns</w:t>
+            </w:r>
+            <w:r>
+              <w:rPr>
+                <w:rFonts w:ascii="Calibri" w:hAnsi="Calibri" w:cs="Calibri"/>
+                <w:sz w:val="18"/>
+                <w:szCs w:val="18"/>
+              </w:rPr>
+              <w:t xml:space="preserve">, </w:t>
+            </w:r>
+            <w:r>
+              <w:rPr>
+                <w:rFonts w:ascii="Calibri" w:hAnsi="Calibri" w:cs="Calibri"/>
+                <w:b/>
+                <w:bCs/>
+                <w:sz w:val="18"/>
+                <w:szCs w:val="18"/>
+              </w:rPr>
+              <w:t>Microservices</w:t>
+            </w:r>
+            <w:r>
+              <w:rPr>
+                <w:rFonts w:ascii="Calibri" w:hAnsi="Calibri" w:cs="Calibri"/>
+                <w:sz w:val="18"/>
+                <w:szCs w:val="18"/>
+              </w:rPr>
+              <w:t xml:space="preserve"> and </w:t>
+            </w:r>
+            <w:r>
+              <w:rPr>
+                <w:rFonts w:ascii="Calibri" w:hAnsi="Calibri" w:cs="Calibri"/>
+                <w:b/>
+                <w:bCs/>
+                <w:sz w:val="18"/>
+                <w:szCs w:val="18"/>
+              </w:rPr>
+              <w:t>Apache Kafka</w:t>
+            </w:r>
+            <w:r>
+              <w:rPr>
+                <w:rFonts w:ascii="Calibri" w:hAnsi="Calibri" w:cs="Calibri"/>
+                <w:sz w:val="18"/>
+                <w:szCs w:val="18"/>
+              </w:rPr>
+              <w:t>, applying knowledge to enhance service architecture and delivery impact</w:t>
             </w:r>
           </w:p>
         </w:tc>
@@ -1937,6 +2327,14 @@
           <w:szCs w:val="2"/>
         </w:rPr>
       </w:pPr>
+      <w:r>
+        <w:rPr>
+          <w:rFonts w:ascii="Calibri" w:hAnsi="Calibri" w:cs="Calibri"/>
+          <w:sz w:val="2"/>
+          <w:szCs w:val="2"/>
+        </w:rPr>
+        <w:br/>
+      </w:r>
     </w:p>
     <w:tbl>
       <w:tblPr>
@@ -3671,27 +4069,7 @@
                 <w:sz w:val="18"/>
                 <w:szCs w:val="18"/>
               </w:rPr>
-              <w:t xml:space="preserve">, </w:t>
-            </w:r>
-            <w:proofErr w:type="spellStart"/>
-            <w:r>
-              <w:rPr>
-                <w:rFonts w:ascii="Calibri" w:hAnsi="Calibri" w:cs="Calibri"/>
-                <w:bCs/>
-                <w:sz w:val="18"/>
-                <w:szCs w:val="18"/>
-              </w:rPr>
-              <w:t>Thiagarajar</w:t>
-            </w:r>
-            <w:proofErr w:type="spellEnd"/>
-            <w:r>
-              <w:rPr>
-                <w:rFonts w:ascii="Calibri" w:hAnsi="Calibri" w:cs="Calibri"/>
-                <w:bCs/>
-                <w:sz w:val="18"/>
-                <w:szCs w:val="18"/>
-              </w:rPr>
-              <w:t xml:space="preserve"> Polytechnic College, Salem, Tamil Nadu</w:t>
+              <w:t>, Thiagarajar Polytechnic College, Salem, Tamil Nadu</w:t>
             </w:r>
           </w:p>
         </w:tc>
@@ -3736,19 +4114,8 @@
           <w:sz w:val="18"/>
           <w:szCs w:val="18"/>
         </w:rPr>
-        <w:t>I assure you that the information mentioned above is correct to the best of my knowledge and belief.</w:t>
+        <w:t>I assure you that the information mentioned above is correct to the best of my knowledge and belief</w:t>
       </w:r>
-    </w:p>
-    <w:p>
-      <w:pPr>
-        <w:spacing w:line="360" w:lineRule="auto"/>
-        <w:ind w:right="-694"/>
-        <w:rPr>
-          <w:rFonts w:ascii="Calibri" w:hAnsi="Calibri" w:cs="Calibri"/>
-          <w:sz w:val="18"/>
-          <w:szCs w:val="18"/>
-        </w:rPr>
-      </w:pPr>
     </w:p>
     <w:sectPr>
       <w:type w:val="continuous"/>
@@ -8717,7 +9084,7 @@
   <w:font w:name="Symbol">
     <w:panose1 w:val="05050102010706020507"/>
     <w:charset w:val="02"/>
-    <w:family w:val="decorative"/>
+    <w:family w:val="roman"/>
     <w:pitch w:val="variable"/>
     <w:sig w:usb0="00000000" w:usb1="10000000" w:usb2="00000000" w:usb3="00000000" w:csb0="80000000" w:csb1="00000000"/>
   </w:font>
@@ -8737,10 +9104,10 @@
   </w:font>
   <w:font w:name="Wingdings">
     <w:panose1 w:val="05000000000000000000"/>
-    <w:charset w:val="4D"/>
-    <w:family w:val="decorative"/>
+    <w:charset w:val="02"/>
+    <w:family w:val="auto"/>
     <w:pitch w:val="variable"/>
-    <w:sig w:usb0="00000003" w:usb1="00000000" w:usb2="00000000" w:usb3="00000000" w:csb0="80000001" w:csb1="00000000"/>
+    <w:sig w:usb0="00000000" w:usb1="10000000" w:usb2="00000000" w:usb3="00000000" w:csb0="80000000" w:csb1="00000000"/>
   </w:font>
   <w:font w:name="Arial">
     <w:panose1 w:val="020B0604020202020204"/>
@@ -8763,19 +9130,12 @@
     <w:pitch w:val="variable"/>
     <w:sig w:usb0="E4002EFF" w:usb1="C200247B" w:usb2="00000009" w:usb3="00000000" w:csb0="000001FF" w:csb1="00000000"/>
   </w:font>
-  <w:font w:name="Aptos">
-    <w:panose1 w:val="020B0004020202020204"/>
+  <w:font w:name="Calibri Light">
+    <w:panose1 w:val="020F0302020204030204"/>
     <w:charset w:val="00"/>
     <w:family w:val="swiss"/>
     <w:pitch w:val="variable"/>
-    <w:sig w:usb0="20000287" w:usb1="00000003" w:usb2="00000000" w:usb3="00000000" w:csb0="0000019F" w:csb1="00000000"/>
-  </w:font>
-  <w:font w:name="Aptos Display">
-    <w:panose1 w:val="020B0004020202020204"/>
-    <w:charset w:val="00"/>
-    <w:family w:val="roman"/>
-    <w:notTrueType/>
-    <w:pitch w:val="default"/>
+    <w:sig w:usb0="E4002EFF" w:usb1="C200247B" w:usb2="00000009" w:usb3="00000000" w:csb0="000001FF" w:csb1="00000000"/>
   </w:font>
 </w:fonts>
 </file>
@@ -8796,6 +9156,7 @@
   </w:compat>
   <w:rsids>
     <w:rsidRoot w:val="003D2D18"/>
+    <w:rsid w:val="000464FC"/>
     <w:rsid w:val="000615E2"/>
     <w:rsid w:val="00070A82"/>
     <w:rsid w:val="00084E7C"/>
@@ -8846,6 +9207,7 @@
     <w:rsid w:val="006408C3"/>
     <w:rsid w:val="00645EF5"/>
     <w:rsid w:val="00651520"/>
+    <w:rsid w:val="006841FE"/>
     <w:rsid w:val="006C1176"/>
     <w:rsid w:val="006C4DD7"/>
     <w:rsid w:val="00721206"/>
@@ -8873,7 +9235,9 @@
     <w:rsid w:val="00AB3BCA"/>
     <w:rsid w:val="00AF1092"/>
     <w:rsid w:val="00B32206"/>
+    <w:rsid w:val="00B3740A"/>
     <w:rsid w:val="00B77CA4"/>
+    <w:rsid w:val="00BA3223"/>
     <w:rsid w:val="00BB52B0"/>
     <w:rsid w:val="00C019AC"/>
     <w:rsid w:val="00C13733"/>

</xml_diff>